<commit_message>
updated final_report, state_art and comparison.xlsx
</commit_message>
<xml_diff>
--- a/doc/final_report.docx
+++ b/doc/final_report.docx
@@ -466,7 +466,7 @@
           </w:rPr>
           <w:t>1 Introduction</w:t>
           <w:tab/>
-          <w:t>3</w:t>
+          <w:t>4</w:t>
         </w:r>
       </w:hyperlink>
     </w:p>
@@ -485,7 +485,7 @@
           </w:rPr>
           <w:t>2 Résumé du projet VisuDNA</w:t>
           <w:tab/>
-          <w:t>3</w:t>
+          <w:t>4</w:t>
         </w:r>
       </w:hyperlink>
     </w:p>
@@ -504,7 +504,7 @@
           </w:rPr>
           <w:t>2.1 Fonctionnalités</w:t>
           <w:tab/>
-          <w:t>3</w:t>
+          <w:t>4</w:t>
         </w:r>
       </w:hyperlink>
     </w:p>
@@ -523,7 +523,7 @@
           </w:rPr>
           <w:t>2.1.1 Cas d’utilisation</w:t>
           <w:tab/>
-          <w:t>3</w:t>
+          <w:t>4</w:t>
         </w:r>
       </w:hyperlink>
     </w:p>
@@ -542,7 +542,7 @@
           </w:rPr>
           <w:t>2.1.2 Description</w:t>
           <w:tab/>
-          <w:t>3</w:t>
+          <w:t>4</w:t>
         </w:r>
       </w:hyperlink>
     </w:p>
@@ -561,7 +561,7 @@
           </w:rPr>
           <w:t>2.2 État de l’art et choix d’une application</w:t>
           <w:tab/>
-          <w:t>3</w:t>
+          <w:t>4</w:t>
         </w:r>
       </w:hyperlink>
     </w:p>
@@ -580,7 +580,7 @@
           </w:rPr>
           <w:t>2.3 Logiciels généraux de traitement de graphe</w:t>
           <w:tab/>
-          <w:t>3</w:t>
+          <w:t>5</w:t>
         </w:r>
       </w:hyperlink>
     </w:p>
@@ -599,7 +599,7 @@
           </w:rPr>
           <w:t>2.4 Logiciels spécialisés de traitement de graphe</w:t>
           <w:tab/>
-          <w:t>4</w:t>
+          <w:t>5</w:t>
         </w:r>
       </w:hyperlink>
     </w:p>
@@ -646,7 +646,7 @@
           </w:rPr>
           <w:t>et Cytoscape </w:t>
           <w:tab/>
-          <w:t>4</w:t>
+          <w:t>5</w:t>
         </w:r>
       </w:hyperlink>
     </w:p>
@@ -665,7 +665,7 @@
           </w:rPr>
           <w:t>2.5.1 Résultat</w:t>
           <w:tab/>
-          <w:t>4</w:t>
+          <w:t>6</w:t>
         </w:r>
       </w:hyperlink>
     </w:p>
@@ -684,7 +684,7 @@
           </w:rPr>
           <w:t>2.6 Choix du format de graphe</w:t>
           <w:tab/>
-          <w:t>5</w:t>
+          <w:t>6</w:t>
         </w:r>
       </w:hyperlink>
     </w:p>
@@ -703,7 +703,7 @@
           </w:rPr>
           <w:t>3 Analyse</w:t>
           <w:tab/>
-          <w:t>5</w:t>
+          <w:t>6</w:t>
         </w:r>
       </w:hyperlink>
     </w:p>
@@ -722,7 +722,7 @@
           </w:rPr>
           <w:t>3.1 Interactome</w:t>
           <w:tab/>
-          <w:t>5</w:t>
+          <w:t>6</w:t>
         </w:r>
       </w:hyperlink>
     </w:p>
@@ -741,7 +741,7 @@
           </w:rPr>
           <w:t>3.2 Interactome augmenté</w:t>
           <w:tab/>
-          <w:t>5</w:t>
+          <w:t>6</w:t>
         </w:r>
       </w:hyperlink>
     </w:p>
@@ -760,7 +760,7 @@
           </w:rPr>
           <w:t>3.3 Cahier des charges</w:t>
           <w:tab/>
-          <w:t>5</w:t>
+          <w:t>6</w:t>
         </w:r>
       </w:hyperlink>
     </w:p>
@@ -779,7 +779,216 @@
           </w:rPr>
           <w:t>3.4 État de l’art</w:t>
           <w:tab/>
-          <w:t>5</w:t>
+          <w:t>6</w:t>
+        </w:r>
+      </w:hyperlink>
+    </w:p>
+    <w:p>
+      <w:pPr>
+        <w:pStyle w:val="Contents3"/>
+        <w:tabs>
+          <w:tab w:val="right" w:pos="9359" w:leader="dot"/>
+        </w:tabs>
+        <w:rPr/>
+      </w:pPr>
+      <w:hyperlink w:anchor="__RefHeading___Toc832_3475013932">
+        <w:r>
+          <w:rPr>
+            <w:rStyle w:val="IndexLink"/>
+          </w:rPr>
+          <w:t>3.4.1 Logiciels trouvés</w:t>
+          <w:tab/>
+          <w:t>7</w:t>
+        </w:r>
+      </w:hyperlink>
+    </w:p>
+    <w:p>
+      <w:pPr>
+        <w:pStyle w:val="Contents4"/>
+        <w:tabs>
+          <w:tab w:val="right" w:pos="9359" w:leader="dot"/>
+        </w:tabs>
+        <w:rPr/>
+      </w:pPr>
+      <w:hyperlink w:anchor="__RefHeading___Toc840_3475013932">
+        <w:r>
+          <w:rPr>
+            <w:rStyle w:val="IndexLink"/>
+          </w:rPr>
+          <w:t>Gephi</w:t>
+          <w:tab/>
+          <w:t>7</w:t>
+        </w:r>
+      </w:hyperlink>
+    </w:p>
+    <w:p>
+      <w:pPr>
+        <w:pStyle w:val="Contents4"/>
+        <w:tabs>
+          <w:tab w:val="right" w:pos="9359" w:leader="dot"/>
+        </w:tabs>
+        <w:rPr/>
+      </w:pPr>
+      <w:hyperlink w:anchor="__RefHeading___Toc842_3475013932">
+        <w:r>
+          <w:rPr>
+            <w:rStyle w:val="IndexLink"/>
+          </w:rPr>
+          <w:t>Cytoscape</w:t>
+          <w:tab/>
+          <w:t>7</w:t>
+        </w:r>
+      </w:hyperlink>
+    </w:p>
+    <w:p>
+      <w:pPr>
+        <w:pStyle w:val="Contents4"/>
+        <w:tabs>
+          <w:tab w:val="right" w:pos="9359" w:leader="dot"/>
+        </w:tabs>
+        <w:rPr/>
+      </w:pPr>
+      <w:hyperlink w:anchor="__RefHeading___Toc844_3475013932">
+        <w:r>
+          <w:rPr>
+            <w:rStyle w:val="IndexLink"/>
+          </w:rPr>
+          <w:t>Pajek</w:t>
+          <w:tab/>
+          <w:t>7</w:t>
+        </w:r>
+      </w:hyperlink>
+    </w:p>
+    <w:p>
+      <w:pPr>
+        <w:pStyle w:val="Contents4"/>
+        <w:tabs>
+          <w:tab w:val="right" w:pos="9359" w:leader="dot"/>
+        </w:tabs>
+        <w:rPr/>
+      </w:pPr>
+      <w:hyperlink w:anchor="__RefHeading___Toc846_3475013932">
+        <w:r>
+          <w:rPr>
+            <w:rStyle w:val="IndexLink"/>
+          </w:rPr>
+          <w:t>Tulip</w:t>
+          <w:tab/>
+          <w:t>7</w:t>
+        </w:r>
+      </w:hyperlink>
+    </w:p>
+    <w:p>
+      <w:pPr>
+        <w:pStyle w:val="Contents4"/>
+        <w:tabs>
+          <w:tab w:val="right" w:pos="9359" w:leader="dot"/>
+        </w:tabs>
+        <w:rPr/>
+      </w:pPr>
+      <w:hyperlink w:anchor="__RefHeading___Toc848_3475013932">
+        <w:r>
+          <w:rPr>
+            <w:rStyle w:val="IndexLink"/>
+          </w:rPr>
+          <w:t>VisANT</w:t>
+          <w:tab/>
+          <w:t>7</w:t>
+        </w:r>
+      </w:hyperlink>
+    </w:p>
+    <w:p>
+      <w:pPr>
+        <w:pStyle w:val="Contents4"/>
+        <w:tabs>
+          <w:tab w:val="right" w:pos="9359" w:leader="dot"/>
+        </w:tabs>
+        <w:rPr/>
+      </w:pPr>
+      <w:hyperlink w:anchor="__RefHeading___Toc850_3475013932">
+        <w:r>
+          <w:rPr>
+            <w:rStyle w:val="IndexLink"/>
+          </w:rPr>
+          <w:t>CSAT</w:t>
+          <w:tab/>
+          <w:t>7</w:t>
+        </w:r>
+      </w:hyperlink>
+    </w:p>
+    <w:p>
+      <w:pPr>
+        <w:pStyle w:val="Contents4"/>
+        <w:tabs>
+          <w:tab w:val="right" w:pos="9359" w:leader="dot"/>
+        </w:tabs>
+        <w:rPr/>
+      </w:pPr>
+      <w:hyperlink w:anchor="__RefHeading___Toc852_3475013932">
+        <w:r>
+          <w:rPr>
+            <w:rStyle w:val="IndexLink"/>
+          </w:rPr>
+          <w:t>GAMA</w:t>
+          <w:tab/>
+          <w:t>7</w:t>
+        </w:r>
+      </w:hyperlink>
+    </w:p>
+    <w:p>
+      <w:pPr>
+        <w:pStyle w:val="Contents3"/>
+        <w:tabs>
+          <w:tab w:val="right" w:pos="9359" w:leader="dot"/>
+        </w:tabs>
+        <w:rPr/>
+      </w:pPr>
+      <w:hyperlink w:anchor="__RefHeading___Toc834_3475013932">
+        <w:r>
+          <w:rPr>
+            <w:rStyle w:val="IndexLink"/>
+          </w:rPr>
+          <w:t>3.4.2 Critères de comparaison</w:t>
+          <w:tab/>
+          <w:t>7</w:t>
+        </w:r>
+      </w:hyperlink>
+    </w:p>
+    <w:p>
+      <w:pPr>
+        <w:pStyle w:val="Contents3"/>
+        <w:tabs>
+          <w:tab w:val="right" w:pos="9359" w:leader="dot"/>
+        </w:tabs>
+        <w:rPr/>
+      </w:pPr>
+      <w:hyperlink w:anchor="__RefHeading___Toc836_3475013932">
+        <w:r>
+          <w:rPr>
+            <w:rStyle w:val="IndexLink"/>
+          </w:rPr>
+          <w:t>3.4.3 Résultats</w:t>
+          <w:tab/>
+          <w:t>9</w:t>
+        </w:r>
+      </w:hyperlink>
+    </w:p>
+    <w:p>
+      <w:pPr>
+        <w:pStyle w:val="Contents3"/>
+        <w:tabs>
+          <w:tab w:val="right" w:pos="9359" w:leader="dot"/>
+        </w:tabs>
+        <w:rPr/>
+      </w:pPr>
+      <w:hyperlink w:anchor="__RefHeading___Toc838_3475013932">
+        <w:r>
+          <w:rPr>
+            <w:rStyle w:val="IndexLink"/>
+          </w:rPr>
+          <w:t>3.4.4 Conclusion</w:t>
+          <w:tab/>
+          <w:t>9</w:t>
         </w:r>
       </w:hyperlink>
     </w:p>
@@ -798,7 +1007,7 @@
           </w:rPr>
           <w:t>4 Modélisation</w:t>
           <w:tab/>
-          <w:t>5</w:t>
+          <w:t>10</w:t>
         </w:r>
       </w:hyperlink>
     </w:p>
@@ -817,7 +1026,7 @@
           </w:rPr>
           <w:t>4.1 Cas d’utilisation</w:t>
           <w:tab/>
-          <w:t>5</w:t>
+          <w:t>10</w:t>
         </w:r>
       </w:hyperlink>
     </w:p>
@@ -836,7 +1045,7 @@
           </w:rPr>
           <w:t>4.2 Fiches descriptives</w:t>
           <w:tab/>
-          <w:t>5</w:t>
+          <w:t>10</w:t>
         </w:r>
       </w:hyperlink>
     </w:p>
@@ -855,7 +1064,7 @@
           </w:rPr>
           <w:t>5 Implémentation</w:t>
           <w:tab/>
-          <w:t>5</w:t>
+          <w:t>10</w:t>
         </w:r>
       </w:hyperlink>
     </w:p>
@@ -874,7 +1083,7 @@
           </w:rPr>
           <w:t>5.1 Module de transformation des nœuds en dictionnaire</w:t>
           <w:tab/>
-          <w:t>5</w:t>
+          <w:t>10</w:t>
         </w:r>
       </w:hyperlink>
     </w:p>
@@ -893,7 +1102,7 @@
           </w:rPr>
           <w:t>5.2 Fusion des données sample</w:t>
           <w:tab/>
-          <w:t>5</w:t>
+          <w:t>10</w:t>
         </w:r>
       </w:hyperlink>
     </w:p>
@@ -912,7 +1121,7 @@
           </w:rPr>
           <w:t>5.3 Filtre de chemins</w:t>
           <w:tab/>
-          <w:t>5</w:t>
+          <w:t>10</w:t>
         </w:r>
       </w:hyperlink>
     </w:p>
@@ -931,7 +1140,7 @@
           </w:rPr>
           <w:t>6 Tests</w:t>
           <w:tab/>
-          <w:t>6</w:t>
+          <w:t>10</w:t>
         </w:r>
       </w:hyperlink>
     </w:p>
@@ -950,7 +1159,7 @@
           </w:rPr>
           <w:t>7 Conclusion</w:t>
           <w:tab/>
-          <w:t>6</w:t>
+          <w:t>10</w:t>
         </w:r>
       </w:hyperlink>
     </w:p>
@@ -969,7 +1178,7 @@
           </w:rPr>
           <w:t>8 Annexes</w:t>
           <w:tab/>
-          <w:t>7</w:t>
+          <w:t>11</w:t>
         </w:r>
       </w:hyperlink>
     </w:p>
@@ -988,7 +1197,7 @@
           </w:rPr>
           <w:t>9 Références</w:t>
           <w:tab/>
-          <w:t>8</w:t>
+          <w:t>12</w:t>
         </w:r>
       </w:hyperlink>
     </w:p>
@@ -1007,7 +1216,7 @@
           </w:rPr>
           <w:t>9.1 Chapitre 2</w:t>
           <w:tab/>
-          <w:t>8</w:t>
+          <w:t>12</w:t>
         </w:r>
       </w:hyperlink>
     </w:p>
@@ -1026,7 +1235,7 @@
           </w:rPr>
           <w:t>9.2 Chapitre 3</w:t>
           <w:tab/>
-          <w:t>8</w:t>
+          <w:t>12</w:t>
         </w:r>
       </w:hyperlink>
       <w:r>
@@ -2047,6 +2256,8 @@
         </w:numPr>
         <w:rPr/>
       </w:pPr>
+      <w:bookmarkStart w:id="19" w:name="__RefHeading___Toc832_3475013932"/>
+      <w:bookmarkEnd w:id="19"/>
       <w:r>
         <w:rPr/>
         <w:t>Logiciels trouvés</w:t>
@@ -2237,9 +2448,157 @@
       </w:r>
       <w:r>
         <w:rPr>
+          <w:i/>
+          <w:iCs/>
+          <w:lang w:val="fr-CH"/>
+        </w:rPr>
+        <w:t xml:space="preserve"> </w:t>
+      </w:r>
+      <w:r>
+        <w:rPr>
+          <w:i w:val="false"/>
+          <w:iCs w:val="false"/>
+          <w:lang w:val="fr-CH"/>
+        </w:rPr>
+        <w:t xml:space="preserve">et </w:t>
+      </w:r>
+      <w:r>
+        <w:rPr>
+          <w:i/>
+          <w:iCs/>
+          <w:lang w:val="fr-CH"/>
+        </w:rPr>
+        <w:fldChar w:fldCharType="begin"/>
+      </w:r>
+      <w:r>
+        <w:instrText> REF Ref_gama_url \h </w:instrText>
+      </w:r>
+      <w:r>
+        <w:fldChar w:fldCharType="separate"/>
+      </w:r>
+      <w:r>
+        <w:t>GAMA</w:t>
+      </w:r>
+      <w:r>
+        <w:fldChar w:fldCharType="end"/>
+      </w:r>
+      <w:r>
+        <w:rPr>
           <w:lang w:val="fr-CH"/>
         </w:rPr>
         <w:t>.</w:t>
+      </w:r>
+    </w:p>
+    <w:p>
+      <w:pPr>
+        <w:pStyle w:val="Heading4"/>
+        <w:numPr>
+          <w:ilvl w:val="3"/>
+          <w:numId w:val="1"/>
+        </w:numPr>
+        <w:rPr/>
+      </w:pPr>
+      <w:bookmarkStart w:id="20" w:name="__RefHeading___Toc840_3475013932"/>
+      <w:bookmarkEnd w:id="20"/>
+      <w:r>
+        <w:rPr/>
+        <w:t>Gephi</w:t>
+      </w:r>
+    </w:p>
+    <w:p>
+      <w:pPr>
+        <w:pStyle w:val="Heading4"/>
+        <w:numPr>
+          <w:ilvl w:val="3"/>
+          <w:numId w:val="1"/>
+        </w:numPr>
+        <w:rPr/>
+      </w:pPr>
+      <w:bookmarkStart w:id="21" w:name="__RefHeading___Toc842_3475013932"/>
+      <w:bookmarkEnd w:id="21"/>
+      <w:r>
+        <w:rPr/>
+        <w:t>Cytoscape</w:t>
+      </w:r>
+    </w:p>
+    <w:p>
+      <w:pPr>
+        <w:pStyle w:val="Heading4"/>
+        <w:numPr>
+          <w:ilvl w:val="3"/>
+          <w:numId w:val="1"/>
+        </w:numPr>
+        <w:rPr/>
+      </w:pPr>
+      <w:bookmarkStart w:id="22" w:name="__RefHeading___Toc844_3475013932"/>
+      <w:bookmarkEnd w:id="22"/>
+      <w:r>
+        <w:rPr/>
+        <w:t>Pajek</w:t>
+      </w:r>
+    </w:p>
+    <w:p>
+      <w:pPr>
+        <w:pStyle w:val="Heading4"/>
+        <w:numPr>
+          <w:ilvl w:val="3"/>
+          <w:numId w:val="1"/>
+        </w:numPr>
+        <w:rPr/>
+      </w:pPr>
+      <w:bookmarkStart w:id="23" w:name="__RefHeading___Toc846_3475013932"/>
+      <w:bookmarkEnd w:id="23"/>
+      <w:r>
+        <w:rPr/>
+        <w:t>Tulip</w:t>
+      </w:r>
+    </w:p>
+    <w:p>
+      <w:pPr>
+        <w:pStyle w:val="Heading4"/>
+        <w:numPr>
+          <w:ilvl w:val="3"/>
+          <w:numId w:val="1"/>
+        </w:numPr>
+        <w:rPr/>
+      </w:pPr>
+      <w:bookmarkStart w:id="24" w:name="__RefHeading___Toc848_3475013932"/>
+      <w:bookmarkEnd w:id="24"/>
+      <w:r>
+        <w:rPr/>
+        <w:t>VisANT</w:t>
+      </w:r>
+    </w:p>
+    <w:p>
+      <w:pPr>
+        <w:pStyle w:val="Heading4"/>
+        <w:numPr>
+          <w:ilvl w:val="3"/>
+          <w:numId w:val="1"/>
+        </w:numPr>
+        <w:rPr/>
+      </w:pPr>
+      <w:bookmarkStart w:id="25" w:name="__RefHeading___Toc850_3475013932"/>
+      <w:bookmarkEnd w:id="25"/>
+      <w:r>
+        <w:rPr/>
+        <w:t>CSAT</w:t>
+      </w:r>
+    </w:p>
+    <w:p>
+      <w:pPr>
+        <w:pStyle w:val="Heading4"/>
+        <w:numPr>
+          <w:ilvl w:val="3"/>
+          <w:numId w:val="1"/>
+        </w:numPr>
+        <w:rPr/>
+      </w:pPr>
+      <w:bookmarkStart w:id="26" w:name="__RefHeading___Toc852_3475013932"/>
+      <w:bookmarkEnd w:id="26"/>
+      <w:r>
+        <w:rPr/>
+        <w:t>GAMA</w:t>
       </w:r>
     </w:p>
     <w:p>
@@ -2251,6 +2610,8 @@
         </w:numPr>
         <w:rPr/>
       </w:pPr>
+      <w:bookmarkStart w:id="27" w:name="__RefHeading___Toc834_3475013932"/>
+      <w:bookmarkEnd w:id="27"/>
       <w:r>
         <w:rPr/>
         <w:t>Critères de comparaison</w:t>
@@ -2274,7 +2635,7 @@
     </w:p>
     <w:p>
       <w:pPr>
-        <w:pStyle w:val="TextBody"/>
+        <w:pStyle w:val="List"/>
         <w:numPr>
           <w:ilvl w:val="0"/>
           <w:numId w:val="5"/>
@@ -2295,7 +2656,7 @@
     </w:p>
     <w:p>
       <w:pPr>
-        <w:pStyle w:val="TextBody"/>
+        <w:pStyle w:val="List"/>
         <w:numPr>
           <w:ilvl w:val="0"/>
           <w:numId w:val="5"/>
@@ -2316,7 +2677,7 @@
     </w:p>
     <w:p>
       <w:pPr>
-        <w:pStyle w:val="TextBody"/>
+        <w:pStyle w:val="List"/>
         <w:numPr>
           <w:ilvl w:val="0"/>
           <w:numId w:val="5"/>
@@ -2337,7 +2698,7 @@
     </w:p>
     <w:p>
       <w:pPr>
-        <w:pStyle w:val="TextBody"/>
+        <w:pStyle w:val="List"/>
         <w:numPr>
           <w:ilvl w:val="0"/>
           <w:numId w:val="5"/>
@@ -2358,7 +2719,7 @@
     </w:p>
     <w:p>
       <w:pPr>
-        <w:pStyle w:val="TextBody"/>
+        <w:pStyle w:val="List"/>
         <w:numPr>
           <w:ilvl w:val="0"/>
           <w:numId w:val="5"/>
@@ -2379,7 +2740,7 @@
     </w:p>
     <w:p>
       <w:pPr>
-        <w:pStyle w:val="TextBody"/>
+        <w:pStyle w:val="List"/>
         <w:numPr>
           <w:ilvl w:val="0"/>
           <w:numId w:val="5"/>
@@ -2400,7 +2761,7 @@
     </w:p>
     <w:p>
       <w:pPr>
-        <w:pStyle w:val="TextBody"/>
+        <w:pStyle w:val="List"/>
         <w:numPr>
           <w:ilvl w:val="0"/>
           <w:numId w:val="5"/>
@@ -2421,7 +2782,7 @@
     </w:p>
     <w:p>
       <w:pPr>
-        <w:pStyle w:val="TextBody"/>
+        <w:pStyle w:val="List"/>
         <w:numPr>
           <w:ilvl w:val="0"/>
           <w:numId w:val="5"/>
@@ -2458,7 +2819,7 @@
       </w:r>
       <w:r>
         <w:rPr/>
-        <w:t xml:space="preserve"> a été attribuée.</w:t>
+        <w:t xml:space="preserve"> a été attribuée. Certains critères ont été jugés plus important que d’autres, c’est pourquoi une plus forte pondération leur a été attribuée.</w:t>
       </w:r>
     </w:p>
     <w:p>
@@ -2470,6 +2831,8 @@
         </w:numPr>
         <w:rPr/>
       </w:pPr>
+      <w:bookmarkStart w:id="28" w:name="__RefHeading___Toc836_3475013932"/>
+      <w:bookmarkEnd w:id="28"/>
       <w:r>
         <w:rPr/>
         <w:t>Résultats</w:t>
@@ -2482,6 +2845,12 @@
       </w:pPr>
       <w:r>
         <w:rPr/>
+        <w:object>
+          <v:shape id="ole_rId5" style="width:413.05pt;height:272.35pt" o:ole="">
+            <v:imagedata r:id="rId6" o:title=""/>
+          </v:shape>
+          <o:OLEObject Type="Embed" ProgID="Excel.Sheet.12" ShapeID="ole_rId5" DrawAspect="Content" ObjectID="_1692166659" r:id="rId5"/>
+        </w:object>
       </w:r>
     </w:p>
     <w:p>
@@ -2493,9 +2862,105 @@
         </w:numPr>
         <w:rPr/>
       </w:pPr>
+      <w:bookmarkStart w:id="29" w:name="__RefHeading___Toc838_3475013932"/>
+      <w:bookmarkEnd w:id="29"/>
       <w:r>
         <w:rPr/>
         <w:t>Conclusion</w:t>
+      </w:r>
+    </w:p>
+    <w:p>
+      <w:pPr>
+        <w:pStyle w:val="TextBody"/>
+        <w:rPr/>
+      </w:pPr>
+      <w:r>
+        <w:rPr>
+          <w:i w:val="false"/>
+          <w:iCs w:val="false"/>
+          <w:lang w:val="fr-CH"/>
+        </w:rPr>
+        <w:t xml:space="preserve">A la suite de cette évaluation, trois logiciels semblent plus adaptés que les autres : il s’agit de Gephi, Cytoscape, Tulip et CSAT. Étant donnée que </w:t>
+      </w:r>
+      <w:r>
+        <w:rPr>
+          <w:i/>
+          <w:iCs/>
+          <w:lang w:val="fr-CH"/>
+        </w:rPr>
+        <w:t xml:space="preserve">Gephi </w:t>
+      </w:r>
+      <w:r>
+        <w:rPr>
+          <w:i w:val="false"/>
+          <w:iCs w:val="false"/>
+          <w:lang w:val="fr-CH"/>
+        </w:rPr>
+        <w:t xml:space="preserve">et </w:t>
+      </w:r>
+      <w:r>
+        <w:rPr>
+          <w:i/>
+          <w:iCs/>
+          <w:lang w:val="fr-CH"/>
+        </w:rPr>
+        <w:t>Cytoscape</w:t>
+      </w:r>
+      <w:r>
+        <w:rPr>
+          <w:i w:val="false"/>
+          <w:iCs w:val="false"/>
+          <w:lang w:val="fr-CH"/>
+        </w:rPr>
+        <w:t xml:space="preserve"> sont très proches entre eux, nous avons décidé de préférer </w:t>
+      </w:r>
+      <w:r>
+        <w:rPr>
+          <w:i/>
+          <w:iCs/>
+          <w:lang w:val="fr-CH"/>
+        </w:rPr>
+        <w:t>Cytoscape</w:t>
+      </w:r>
+      <w:r>
+        <w:rPr>
+          <w:i w:val="false"/>
+          <w:iCs w:val="false"/>
+          <w:lang w:val="fr-CH"/>
+        </w:rPr>
+        <w:t xml:space="preserve"> pour sa plus grande communauté d’utilisateur dans le domaine de la bio-informatique. Nous conservons </w:t>
+      </w:r>
+      <w:r>
+        <w:rPr>
+          <w:i/>
+          <w:iCs/>
+          <w:lang w:val="fr-CH"/>
+        </w:rPr>
+        <w:t>Tulip</w:t>
+      </w:r>
+      <w:r>
+        <w:rPr>
+          <w:i w:val="false"/>
+          <w:iCs w:val="false"/>
+          <w:lang w:val="fr-CH"/>
+        </w:rPr>
+        <w:t xml:space="preserve"> parce qu’il paraît comme le logiciel le plus performant en version desktop et </w:t>
+      </w:r>
+      <w:r>
+        <w:rPr>
+          <w:i/>
+          <w:iCs/>
+          <w:lang w:val="fr-CH"/>
+        </w:rPr>
+        <w:t>CSAT</w:t>
+      </w:r>
+      <w:r>
+        <w:rPr>
+          <w:i w:val="false"/>
+          <w:iCs w:val="false"/>
+          <w:lang w:val="fr-CH"/>
+        </w:rPr>
+        <w:t xml:space="preserve"> pour les intérêts d’une application web (moins dépendant de la machine utilisée, performances) et parce que ce logiciel à déjà été développer en interne de la HES-SO Fribourg ; son principal défaut, par contre, est le temps nécessaire à obtenir certaines fonctionnalités nécessaires pour ce projet que la plupart des autres logiciel possède déjà (p.ex : le déplacement manuel des nœuds d’un graphe).</w:t>
       </w:r>
     </w:p>
     <w:p>
@@ -2515,8 +2980,8 @@
           <w:lang w:val="fr-CH"/>
         </w:rPr>
       </w:pPr>
-      <w:bookmarkStart w:id="19" w:name="__RefHeading___Toc385_3475013932"/>
-      <w:bookmarkEnd w:id="19"/>
+      <w:bookmarkStart w:id="30" w:name="__RefHeading___Toc385_3475013932"/>
+      <w:bookmarkEnd w:id="30"/>
       <w:r>
         <w:rPr/>
         <w:t>Modélisation</w:t>
@@ -2531,8 +2996,8 @@
         </w:numPr>
         <w:rPr/>
       </w:pPr>
-      <w:bookmarkStart w:id="20" w:name="__RefHeading___Toc282_3475013932"/>
-      <w:bookmarkEnd w:id="20"/>
+      <w:bookmarkStart w:id="31" w:name="__RefHeading___Toc282_3475013932"/>
+      <w:bookmarkEnd w:id="31"/>
       <w:r>
         <w:rPr/>
         <w:t>Cas d’utilisation</w:t>
@@ -2549,8 +3014,8 @@
           <w:lang w:val="fr-CH"/>
         </w:rPr>
       </w:pPr>
-      <w:bookmarkStart w:id="21" w:name="__RefHeading___Toc284_3475013932"/>
-      <w:bookmarkEnd w:id="21"/>
+      <w:bookmarkStart w:id="32" w:name="__RefHeading___Toc284_3475013932"/>
+      <w:bookmarkEnd w:id="32"/>
       <w:r>
         <w:rPr>
           <w:lang w:val="fr-CH"/>
@@ -2569,8 +3034,8 @@
           <w:lang w:val="fr-CH"/>
         </w:rPr>
       </w:pPr>
-      <w:bookmarkStart w:id="22" w:name="__RefHeading___Toc286_3475013932"/>
-      <w:bookmarkEnd w:id="22"/>
+      <w:bookmarkStart w:id="33" w:name="__RefHeading___Toc286_3475013932"/>
+      <w:bookmarkEnd w:id="33"/>
       <w:r>
         <w:rPr>
           <w:lang w:val="fr-CH"/>
@@ -2589,8 +3054,8 @@
           <w:lang w:val="fr-CH"/>
         </w:rPr>
       </w:pPr>
-      <w:bookmarkStart w:id="23" w:name="__RefHeading___Toc288_3475013932"/>
-      <w:bookmarkEnd w:id="23"/>
+      <w:bookmarkStart w:id="34" w:name="__RefHeading___Toc288_3475013932"/>
+      <w:bookmarkEnd w:id="34"/>
       <w:r>
         <w:rPr>
           <w:lang w:val="fr-CH"/>
@@ -2621,8 +3086,8 @@
           <w:lang w:val="fr-CH"/>
         </w:rPr>
       </w:pPr>
-      <w:bookmarkStart w:id="24" w:name="__RefHeading___Toc290_3475013932"/>
-      <w:bookmarkEnd w:id="24"/>
+      <w:bookmarkStart w:id="35" w:name="__RefHeading___Toc290_3475013932"/>
+      <w:bookmarkEnd w:id="35"/>
       <w:r>
         <w:rPr>
           <w:lang w:val="fr-CH"/>
@@ -2641,8 +3106,8 @@
           <w:lang w:val="fr-CH"/>
         </w:rPr>
       </w:pPr>
-      <w:bookmarkStart w:id="25" w:name="__RefHeading___Toc292_3475013932"/>
-      <w:bookmarkEnd w:id="25"/>
+      <w:bookmarkStart w:id="36" w:name="__RefHeading___Toc292_3475013932"/>
+      <w:bookmarkEnd w:id="36"/>
       <w:r>
         <w:rPr>
           <w:lang w:val="fr-CH"/>
@@ -2681,8 +3146,8 @@
         </w:numPr>
         <w:rPr/>
       </w:pPr>
-      <w:bookmarkStart w:id="26" w:name="__RefHeading___Toc294_3475013932"/>
-      <w:bookmarkEnd w:id="26"/>
+      <w:bookmarkStart w:id="37" w:name="__RefHeading___Toc294_3475013932"/>
+      <w:bookmarkEnd w:id="37"/>
       <w:r>
         <w:rPr/>
         <w:t>Tests</w:t>
@@ -2699,8 +3164,8 @@
           <w:lang w:val="fr-CH"/>
         </w:rPr>
       </w:pPr>
-      <w:bookmarkStart w:id="27" w:name="__RefHeading___Toc296_3475013932"/>
-      <w:bookmarkEnd w:id="27"/>
+      <w:bookmarkStart w:id="38" w:name="__RefHeading___Toc296_3475013932"/>
+      <w:bookmarkEnd w:id="38"/>
       <w:r>
         <w:rPr>
           <w:lang w:val="fr-CH"/>
@@ -2736,8 +3201,8 @@
         </w:numPr>
         <w:rPr/>
       </w:pPr>
-      <w:bookmarkStart w:id="28" w:name="__RefHeading___Toc377_3475013932"/>
-      <w:bookmarkEnd w:id="28"/>
+      <w:bookmarkStart w:id="39" w:name="__RefHeading___Toc377_3475013932"/>
+      <w:bookmarkEnd w:id="39"/>
       <w:r>
         <w:rPr/>
         <w:t>Annexes</w:t>
@@ -2806,8 +3271,8 @@
         </w:numPr>
         <w:rPr/>
       </w:pPr>
-      <w:bookmarkStart w:id="29" w:name="__RefHeading___Toc372_3475013932"/>
-      <w:bookmarkEnd w:id="29"/>
+      <w:bookmarkStart w:id="40" w:name="__RefHeading___Toc372_3475013932"/>
+      <w:bookmarkEnd w:id="40"/>
       <w:r>
         <w:rPr/>
         <w:t>Références</w:t>
@@ -2822,8 +3287,8 @@
         </w:numPr>
         <w:rPr/>
       </w:pPr>
-      <w:bookmarkStart w:id="30" w:name="__RefHeading___Toc387_3475013932"/>
-      <w:bookmarkEnd w:id="30"/>
+      <w:bookmarkStart w:id="41" w:name="__RefHeading___Toc387_3475013932"/>
+      <w:bookmarkEnd w:id="41"/>
       <w:r>
         <w:rPr/>
         <w:t xml:space="preserve">Chapitre </w:t>
@@ -2846,14 +3311,14 @@
         <w:ind w:left="1134" w:right="0" w:hanging="340"/>
         <w:rPr/>
       </w:pPr>
-      <w:bookmarkStart w:id="31" w:name="Ref_sisto_rapport"/>
-      <w:bookmarkEnd w:id="31"/>
+      <w:bookmarkStart w:id="42" w:name="Ref_sisto_rapport"/>
+      <w:bookmarkEnd w:id="42"/>
       <w:r>
         <w:rPr/>
         <w:t>[Sisto(2015)]</w:t>
       </w:r>
-      <w:bookmarkStart w:id="32" w:name="Ref_sisto_rapport"/>
-      <w:bookmarkEnd w:id="32"/>
+      <w:bookmarkStart w:id="43" w:name="Ref_sisto_rapport"/>
+      <w:bookmarkEnd w:id="43"/>
       <w:r>
         <w:rPr/>
         <w:t xml:space="preserve"> M. Sisto, Rapport final (2015).</w:t>
@@ -2894,19 +3359,19 @@
         <w:ind w:left="1134" w:right="0" w:hanging="340"/>
         <w:rPr/>
       </w:pPr>
-      <w:bookmarkStart w:id="33" w:name="Ref_gephi_url"/>
-      <w:bookmarkEnd w:id="33"/>
+      <w:bookmarkStart w:id="44" w:name="Ref_gephi_url"/>
+      <w:bookmarkEnd w:id="44"/>
       <w:r>
         <w:rPr/>
         <w:t>Gephi</w:t>
       </w:r>
-      <w:bookmarkStart w:id="34" w:name="Ref_gephi_url"/>
-      <w:bookmarkEnd w:id="34"/>
+      <w:bookmarkStart w:id="45" w:name="Ref_gephi_url"/>
+      <w:bookmarkEnd w:id="45"/>
       <w:r>
         <w:rPr/>
         <w:t xml:space="preserve"> : cf. </w:t>
       </w:r>
-      <w:hyperlink r:id="rId5">
+      <w:hyperlink r:id="rId7">
         <w:r>
           <w:rPr>
             <w:rStyle w:val="InternetLink"/>
@@ -2941,8 +3406,8 @@
           <w:iCs w:val="false"/>
         </w:rPr>
       </w:pPr>
-      <w:bookmarkStart w:id="35" w:name="Ref_cytoscape_url"/>
-      <w:bookmarkEnd w:id="35"/>
+      <w:bookmarkStart w:id="46" w:name="Ref_cytoscape_url"/>
+      <w:bookmarkEnd w:id="46"/>
       <w:r>
         <w:rPr>
           <w:i w:val="false"/>
@@ -2950,8 +3415,8 @@
         </w:rPr>
         <w:t>Cytoscape </w:t>
       </w:r>
-      <w:bookmarkStart w:id="36" w:name="Ref_cytoscape_url"/>
-      <w:bookmarkEnd w:id="36"/>
+      <w:bookmarkStart w:id="47" w:name="Ref_cytoscape_url"/>
+      <w:bookmarkEnd w:id="47"/>
       <w:r>
         <w:rPr>
           <w:i w:val="false"/>
@@ -2959,7 +3424,7 @@
         </w:rPr>
         <w:t xml:space="preserve">: cf. </w:t>
       </w:r>
-      <w:hyperlink r:id="rId6">
+      <w:hyperlink r:id="rId8">
         <w:r>
           <w:rPr>
             <w:rStyle w:val="InternetLink"/>
@@ -2986,8 +3451,8 @@
         </w:numPr>
         <w:rPr/>
       </w:pPr>
-      <w:bookmarkStart w:id="37" w:name="__RefHeading___Toc389_3475013932"/>
-      <w:bookmarkEnd w:id="37"/>
+      <w:bookmarkStart w:id="48" w:name="__RefHeading___Toc389_3475013932"/>
+      <w:bookmarkEnd w:id="48"/>
       <w:r>
         <w:rPr/>
         <w:t xml:space="preserve">Chapitre </w:t>
@@ -3010,8 +3475,8 @@
         <w:ind w:left="1134" w:right="0" w:hanging="340"/>
         <w:rPr/>
       </w:pPr>
-      <w:bookmarkStart w:id="38" w:name="Ref_jarukasemratana_state_art"/>
-      <w:bookmarkEnd w:id="38"/>
+      <w:bookmarkStart w:id="49" w:name="Ref_jarukasemratana_state_art"/>
+      <w:bookmarkEnd w:id="49"/>
       <w:r>
         <w:rPr/>
         <w:t>[</w:t>
@@ -3032,8 +3497,8 @@
         <w:rPr/>
         <w:t>]</w:t>
       </w:r>
-      <w:bookmarkStart w:id="39" w:name="Ref_jarukasemratana_state_art"/>
-      <w:bookmarkEnd w:id="39"/>
+      <w:bookmarkStart w:id="50" w:name="Ref_jarukasemratana_state_art"/>
+      <w:bookmarkEnd w:id="50"/>
       <w:r>
         <w:rPr/>
         <w:t xml:space="preserve"> </w:t>
@@ -3052,7 +3517,7 @@
         <w:rPr/>
         <w:t xml:space="preserve">Téléchargé de: </w:t>
       </w:r>
-      <w:hyperlink r:id="rId7">
+      <w:hyperlink r:id="rId9">
         <w:r>
           <w:rPr>
             <w:rStyle w:val="InternetLink"/>
@@ -3120,7 +3585,7 @@
         <w:rPr/>
         <w:t xml:space="preserve">Téléchargé de: </w:t>
       </w:r>
-      <w:hyperlink r:id="rId8">
+      <w:hyperlink r:id="rId10">
         <w:r>
           <w:rPr>
             <w:rStyle w:val="InternetLink"/>
@@ -3146,19 +3611,19 @@
         <w:ind w:left="1134" w:right="0" w:hanging="340"/>
         <w:rPr/>
       </w:pPr>
-      <w:bookmarkStart w:id="40" w:name="Ref_pajek_url"/>
-      <w:bookmarkEnd w:id="40"/>
+      <w:bookmarkStart w:id="51" w:name="Ref_pajek_url"/>
+      <w:bookmarkEnd w:id="51"/>
       <w:r>
         <w:rPr/>
         <w:t>Pajek </w:t>
       </w:r>
-      <w:bookmarkStart w:id="41" w:name="Ref_pajek_url"/>
-      <w:bookmarkEnd w:id="41"/>
+      <w:bookmarkStart w:id="52" w:name="Ref_pajek_url"/>
+      <w:bookmarkEnd w:id="52"/>
       <w:r>
         <w:rPr/>
         <w:t xml:space="preserve">: </w:t>
       </w:r>
-      <w:hyperlink r:id="rId9">
+      <w:hyperlink r:id="rId11">
         <w:r>
           <w:rPr>
             <w:rStyle w:val="InternetLink"/>
@@ -3166,7 +3631,7 @@
           <w:t>http://vlado.fmf.uni-lj.si/pub/networks/pajek/</w:t>
         </w:r>
       </w:hyperlink>
-      <w:hyperlink r:id="rId10">
+      <w:hyperlink r:id="rId12">
         <w:r>
           <w:rPr/>
           <w:t xml:space="preserve"> </w:t>
@@ -3186,19 +3651,19 @@
         <w:ind w:left="1134" w:right="0" w:hanging="340"/>
         <w:rPr/>
       </w:pPr>
-      <w:bookmarkStart w:id="42" w:name="Ref_tulip_url"/>
-      <w:bookmarkEnd w:id="42"/>
+      <w:bookmarkStart w:id="53" w:name="Ref_tulip_url"/>
+      <w:bookmarkEnd w:id="53"/>
       <w:r>
         <w:rPr/>
         <w:t>Tulip</w:t>
       </w:r>
-      <w:bookmarkStart w:id="43" w:name="Ref_tulip_url"/>
-      <w:bookmarkEnd w:id="43"/>
+      <w:bookmarkStart w:id="54" w:name="Ref_tulip_url"/>
+      <w:bookmarkEnd w:id="54"/>
       <w:r>
         <w:rPr/>
         <w:t xml:space="preserve"> : </w:t>
       </w:r>
-      <w:hyperlink r:id="rId11">
+      <w:hyperlink r:id="rId13">
         <w:r>
           <w:rPr>
             <w:rStyle w:val="InternetLink"/>
@@ -3206,7 +3671,7 @@
           <w:t>http://tulip.labri.fr/TulipDrupal/</w:t>
         </w:r>
       </w:hyperlink>
-      <w:hyperlink r:id="rId12">
+      <w:hyperlink r:id="rId14">
         <w:r>
           <w:rPr/>
           <w:t xml:space="preserve"> </w:t>
@@ -3226,19 +3691,19 @@
         <w:ind w:left="1134" w:right="0" w:hanging="340"/>
         <w:rPr/>
       </w:pPr>
-      <w:bookmarkStart w:id="44" w:name="Ref_visant_url"/>
-      <w:bookmarkEnd w:id="44"/>
+      <w:bookmarkStart w:id="55" w:name="Ref_visant_url"/>
+      <w:bookmarkEnd w:id="55"/>
       <w:r>
         <w:rPr/>
         <w:t>VisANT</w:t>
       </w:r>
-      <w:bookmarkStart w:id="45" w:name="Ref_visant_url"/>
-      <w:bookmarkEnd w:id="45"/>
+      <w:bookmarkStart w:id="56" w:name="Ref_visant_url"/>
+      <w:bookmarkEnd w:id="56"/>
       <w:r>
         <w:rPr/>
         <w:t xml:space="preserve"> : </w:t>
       </w:r>
-      <w:hyperlink r:id="rId13">
+      <w:hyperlink r:id="rId15">
         <w:r>
           <w:rPr>
             <w:rStyle w:val="InternetLink"/>
@@ -3246,7 +3711,7 @@
           <w:t>http://visant.bu.edu/</w:t>
         </w:r>
       </w:hyperlink>
-      <w:hyperlink r:id="rId14">
+      <w:hyperlink r:id="rId16">
         <w:r>
           <w:rPr/>
           <w:t xml:space="preserve"> </w:t>
@@ -3266,19 +3731,19 @@
         <w:ind w:left="1134" w:right="0" w:hanging="340"/>
         <w:rPr/>
       </w:pPr>
-      <w:bookmarkStart w:id="46" w:name="Ref_csat_url"/>
-      <w:bookmarkEnd w:id="46"/>
+      <w:bookmarkStart w:id="57" w:name="Ref_csat_url"/>
+      <w:bookmarkEnd w:id="57"/>
       <w:r>
         <w:rPr/>
         <w:t>CSAT</w:t>
       </w:r>
-      <w:bookmarkStart w:id="47" w:name="Ref_csat_url"/>
-      <w:bookmarkEnd w:id="47"/>
+      <w:bookmarkStart w:id="58" w:name="Ref_csat_url"/>
+      <w:bookmarkEnd w:id="58"/>
       <w:r>
         <w:rPr/>
         <w:t xml:space="preserve"> : </w:t>
       </w:r>
-      <w:hyperlink r:id="rId15">
+      <w:hyperlink r:id="rId17">
         <w:r>
           <w:rPr>
             <w:rStyle w:val="InternetLink"/>
@@ -3286,18 +3751,58 @@
           <w:t>http://stoppani-1.tic.hefr.ch/</w:t>
         </w:r>
       </w:hyperlink>
-      <w:hyperlink r:id="rId16">
+      <w:hyperlink r:id="rId18">
         <w:r>
           <w:rPr/>
           <w:t xml:space="preserve"> </w:t>
         </w:r>
       </w:hyperlink>
     </w:p>
+    <w:p>
+      <w:pPr>
+        <w:pStyle w:val="Normal"/>
+        <w:widowControl/>
+        <w:numPr>
+          <w:ilvl w:val="0"/>
+          <w:numId w:val="4"/>
+        </w:numPr>
+        <w:suppressAutoHyphens w:val="false"/>
+        <w:bidi w:val="0"/>
+        <w:ind w:left="1134" w:right="0" w:hanging="340"/>
+        <w:rPr/>
+      </w:pPr>
+      <w:bookmarkStart w:id="59" w:name="Ref_gama_url"/>
+      <w:bookmarkEnd w:id="59"/>
+      <w:r>
+        <w:rPr/>
+        <w:t>GAMA</w:t>
+      </w:r>
+      <w:bookmarkStart w:id="60" w:name="Ref_gama_url"/>
+      <w:bookmarkEnd w:id="60"/>
+      <w:r>
+        <w:rPr/>
+        <w:t xml:space="preserve"> : </w:t>
+      </w:r>
+      <w:hyperlink r:id="rId19">
+        <w:r>
+          <w:rPr>
+            <w:rStyle w:val="InternetLink"/>
+          </w:rPr>
+          <w:t>http://gama-platform.org/</w:t>
+        </w:r>
+      </w:hyperlink>
+      <w:hyperlink r:id="rId20">
+        <w:r>
+          <w:rPr/>
+          <w:t xml:space="preserve"> </w:t>
+        </w:r>
+      </w:hyperlink>
+    </w:p>
     <w:sectPr>
-      <w:headerReference w:type="default" r:id="rId17"/>
-      <w:headerReference w:type="first" r:id="rId18"/>
-      <w:footerReference w:type="default" r:id="rId19"/>
-      <w:footerReference w:type="first" r:id="rId20"/>
+      <w:headerReference w:type="default" r:id="rId21"/>
+      <w:headerReference w:type="first" r:id="rId22"/>
+      <w:footerReference w:type="default" r:id="rId23"/>
+      <w:footerReference w:type="first" r:id="rId24"/>
       <w:type w:val="nextPage"/>
       <w:pgSz w:orient="landscape" w:w="11906" w:h="16838"/>
       <w:pgMar w:left="1441" w:right="1106" w:header="709" w:top="1325" w:footer="709" w:bottom="1268" w:gutter="0"/>
@@ -3349,7 +3854,7 @@
       <w:fldChar w:fldCharType="separate"/>
     </w:r>
     <w:r>
-      <w:t>9</w:t>
+      <w:t>12</w:t>
     </w:r>
     <w:r>
       <w:fldChar w:fldCharType="end"/>
@@ -3379,7 +3884,7 @@
       <w:fldChar w:fldCharType="separate"/>
     </w:r>
     <w:r>
-      <w:t>9</w:t>
+      <w:t>12</w:t>
     </w:r>
     <w:r>
       <w:fldChar w:fldCharType="end"/>
@@ -3499,6 +4004,7 @@
     </w:lvl>
     <w:lvl w:ilvl="3">
       <w:start w:val="1"/>
+      <w:pStyle w:val="Heading4"/>
       <w:numFmt w:val="none"/>
       <w:suff w:val="nothing"/>
       <w:lvlText w:val=""/>
@@ -4257,6 +4763,31 @@
       <w:szCs w:val="28"/>
     </w:rPr>
   </w:style>
+  <w:style w:type="paragraph" w:styleId="Heading4">
+    <w:name w:val="Heading 4"/>
+    <w:basedOn w:val="Heading"/>
+    <w:next w:val="TextBody"/>
+    <w:qFormat/>
+    <w:pPr>
+      <w:numPr>
+        <w:ilvl w:val="3"/>
+        <w:numId w:val="1"/>
+      </w:numPr>
+      <w:bidi w:val="0"/>
+      <w:spacing w:before="120" w:after="120"/>
+      <w:outlineLvl w:val="3"/>
+    </w:pPr>
+    <w:rPr>
+      <w:rFonts w:ascii="TeX Gyre Schola" w:hAnsi="TeX Gyre Schola"/>
+      <w:b/>
+      <w:bCs/>
+      <w:i w:val="false"/>
+      <w:iCs/>
+      <w:color w:val="666666"/>
+      <w:sz w:val="27"/>
+      <w:szCs w:val="27"/>
+    </w:rPr>
+  </w:style>
   <w:style w:type="character" w:styleId="WW8Num1z0">
     <w:name w:val="WW8Num1z0"/>
     <w:qFormat/>
@@ -4442,7 +4973,7 @@
     <w:basedOn w:val="Normal"/>
     <w:pPr>
       <w:bidi w:val="0"/>
-      <w:spacing w:lineRule="auto" w:line="276" w:before="0" w:after="120"/>
+      <w:spacing w:lineRule="auto" w:line="360" w:before="0" w:after="120"/>
       <w:ind w:left="737" w:right="0" w:firstLine="567"/>
       <w:jc w:val="both"/>
     </w:pPr>
@@ -4453,7 +4984,7 @@
     <w:basedOn w:val="TextBody"/>
     <w:pPr>
       <w:bidi w:val="0"/>
-      <w:spacing w:before="0" w:after="142"/>
+      <w:spacing w:before="0" w:after="113"/>
       <w:ind w:left="1417" w:right="0" w:hanging="0"/>
     </w:pPr>
     <w:rPr>
@@ -4813,6 +5344,17 @@
     </w:pPr>
     <w:rPr/>
   </w:style>
+  <w:style w:type="paragraph" w:styleId="Contents4">
+    <w:name w:val="TOC 4"/>
+    <w:basedOn w:val="Index"/>
+    <w:pPr>
+      <w:tabs>
+        <w:tab w:val="right" w:pos="8510" w:leader="dot"/>
+      </w:tabs>
+      <w:ind w:left="849" w:hanging="0"/>
+    </w:pPr>
+    <w:rPr/>
+  </w:style>
   <w:style w:type="numbering" w:styleId="WW8Num1">
     <w:name w:val="WW8Num1"/>
     <w:qFormat/>

</xml_diff>